<commit_message>
Combined v3.2 into v3.1 and named as v3.3. Changes to StarUML file based on ER discussions.
</commit_message>
<xml_diff>
--- a/Iteration 3/P1_Pothole_Tracking_and_Repair_V3.1.docx
+++ b/Iteration 3/P1_Pothole_Tracking_and_Repair_V3.1.docx
@@ -7230,21 +7230,1955 @@
     <w:p>
       <w:pPr>
         <w:rPr>
-          <w:b/>
-          <w:bCs/>
-          <w:sz w:val="26"/>
-          <w:szCs w:val="26"/>
-        </w:rPr>
-      </w:pPr>
-    </w:p>
-    <w:bookmarkStart w:id="28" w:name="_Toc534071401"/>
-    <w:bookmarkStart w:id="29" w:name="_Toc534271924"/>
+          <w:sz w:val="26"/>
+          <w:szCs w:val="26"/>
+        </w:rPr>
+      </w:pPr>
+    </w:p>
+    <w:p>
+      <w:pPr>
+        <w:pStyle w:val="Heading2"/>
+        <w:numPr>
+          <w:ilvl w:val="1"/>
+          <w:numId w:val="10"/>
+        </w:numPr>
+        <w:ind w:left="993" w:hanging="567"/>
+      </w:pPr>
+      <w:bookmarkStart w:id="28" w:name="_Toc534373334"/>
+      <w:r>
+        <w:t>UC</w:t>
+      </w:r>
+      <w:r>
+        <w:t>2</w:t>
+      </w:r>
+      <w:r>
+        <w:t>:</w:t>
+      </w:r>
+      <w:r>
+        <w:t xml:space="preserve"> </w:t>
+      </w:r>
+      <w:r>
+        <w:t>Report Pothole:</w:t>
+      </w:r>
+      <w:bookmarkEnd w:id="28"/>
+    </w:p>
+    <w:p>
+      <w:r>
+        <w:rPr>
+          <w:b/>
+          <w:bCs/>
+          <w:sz w:val="26"/>
+          <w:szCs w:val="26"/>
+        </w:rPr>
+        <w:t xml:space="preserve">Scope: </w:t>
+      </w:r>
+      <w:r>
+        <w:rPr>
+          <w:sz w:val="26"/>
+          <w:szCs w:val="26"/>
+        </w:rPr>
+        <w:t>Pothole Report</w:t>
+      </w:r>
+    </w:p>
+    <w:p>
+      <w:r>
+        <w:rPr>
+          <w:b/>
+          <w:bCs/>
+          <w:sz w:val="26"/>
+          <w:szCs w:val="26"/>
+        </w:rPr>
+        <w:t>Level:</w:t>
+      </w:r>
+      <w:r>
+        <w:rPr>
+          <w:sz w:val="26"/>
+          <w:szCs w:val="26"/>
+        </w:rPr>
+        <w:t xml:space="preserve"> User goal</w:t>
+      </w:r>
+    </w:p>
+    <w:p>
+      <w:r>
+        <w:rPr>
+          <w:b/>
+          <w:bCs/>
+          <w:sz w:val="26"/>
+          <w:szCs w:val="26"/>
+        </w:rPr>
+        <w:t>Primary Actors:</w:t>
+      </w:r>
+      <w:r>
+        <w:rPr>
+          <w:sz w:val="26"/>
+          <w:szCs w:val="26"/>
+        </w:rPr>
+        <w:t xml:space="preserve"> Citizen</w:t>
+      </w:r>
+    </w:p>
+    <w:p>
+      <w:pPr>
+        <w:rPr>
+          <w:b/>
+          <w:bCs/>
+          <w:sz w:val="26"/>
+          <w:szCs w:val="26"/>
+        </w:rPr>
+      </w:pPr>
+      <w:r>
+        <w:rPr>
+          <w:b/>
+          <w:bCs/>
+          <w:sz w:val="26"/>
+          <w:szCs w:val="26"/>
+        </w:rPr>
+        <w:t>Stakeholder and Interests:</w:t>
+      </w:r>
+    </w:p>
+    <w:p>
+      <w:r>
+        <w:rPr>
+          <w:sz w:val="26"/>
+          <w:szCs w:val="26"/>
+        </w:rPr>
+        <w:t xml:space="preserve">-Citizen: wants easy option to report pothole, map should be integrated while reporting. After   report a unique ID should be generated for tracking </w:t>
+      </w:r>
+    </w:p>
+    <w:p>
+      <w:pPr>
+        <w:rPr>
+          <w:sz w:val="26"/>
+          <w:szCs w:val="26"/>
+        </w:rPr>
+      </w:pPr>
+      <w:r>
+        <w:rPr>
+          <w:sz w:val="26"/>
+          <w:szCs w:val="26"/>
+        </w:rPr>
+        <w:t>-System: should identify unique request and assigned a unique ID for identification of pothole.</w:t>
+      </w:r>
+    </w:p>
+    <w:p>
+      <w:r>
+        <w:rPr>
+          <w:b/>
+          <w:bCs/>
+          <w:sz w:val="26"/>
+          <w:szCs w:val="26"/>
+        </w:rPr>
+        <w:t>Preconditions:</w:t>
+      </w:r>
+      <w:r>
+        <w:rPr>
+          <w:sz w:val="26"/>
+          <w:szCs w:val="26"/>
+        </w:rPr>
+        <w:t xml:space="preserve">  Citizen must be logged in. </w:t>
+      </w:r>
+    </w:p>
+    <w:p>
+      <w:r>
+        <w:rPr>
+          <w:b/>
+          <w:bCs/>
+          <w:sz w:val="26"/>
+          <w:szCs w:val="26"/>
+        </w:rPr>
+        <w:t xml:space="preserve">Success Guarantee: </w:t>
+      </w:r>
+      <w:r>
+        <w:rPr>
+          <w:sz w:val="26"/>
+          <w:szCs w:val="26"/>
+        </w:rPr>
+        <w:t>After successful creation of request a unique ID should generated.</w:t>
+      </w:r>
+    </w:p>
+    <w:p>
+      <w:pPr>
+        <w:rPr>
+          <w:b/>
+          <w:bCs/>
+          <w:sz w:val="26"/>
+          <w:szCs w:val="26"/>
+        </w:rPr>
+      </w:pPr>
+      <w:r>
+        <w:rPr>
+          <w:b/>
+          <w:bCs/>
+          <w:sz w:val="26"/>
+          <w:szCs w:val="26"/>
+        </w:rPr>
+        <w:t>Main success scenario (MSS):</w:t>
+      </w:r>
+    </w:p>
+    <w:p>
+      <w:pPr>
+        <w:rPr>
+          <w:bCs/>
+          <w:sz w:val="26"/>
+          <w:szCs w:val="26"/>
+        </w:rPr>
+      </w:pPr>
+      <w:r>
+        <w:rPr>
+          <w:b/>
+          <w:bCs/>
+          <w:sz w:val="26"/>
+          <w:szCs w:val="26"/>
+        </w:rPr>
+        <w:t xml:space="preserve">   </w:t>
+      </w:r>
+      <w:r>
+        <w:rPr>
+          <w:bCs/>
+          <w:sz w:val="26"/>
+          <w:szCs w:val="26"/>
+        </w:rPr>
+        <w:t xml:space="preserve"> 1. Citizen </w:t>
+      </w:r>
+      <w:r>
+        <w:rPr>
+          <w:bCs/>
+          <w:sz w:val="26"/>
+          <w:szCs w:val="26"/>
+        </w:rPr>
+        <w:t xml:space="preserve">required </w:t>
+      </w:r>
+      <w:proofErr w:type="gramStart"/>
+      <w:r>
+        <w:rPr>
+          <w:bCs/>
+          <w:sz w:val="26"/>
+          <w:szCs w:val="26"/>
+        </w:rPr>
+        <w:t xml:space="preserve">to </w:t>
+      </w:r>
+      <w:r>
+        <w:rPr>
+          <w:bCs/>
+          <w:sz w:val="26"/>
+          <w:szCs w:val="26"/>
+        </w:rPr>
+        <w:t>add</w:t>
+      </w:r>
+      <w:proofErr w:type="gramEnd"/>
+      <w:r>
+        <w:rPr>
+          <w:bCs/>
+          <w:sz w:val="26"/>
+          <w:szCs w:val="26"/>
+        </w:rPr>
+        <w:t xml:space="preserve"> pothole details like address, landmark, photos, and pothole criticality.</w:t>
+      </w:r>
+    </w:p>
+    <w:p>
+      <w:pPr>
+        <w:rPr>
+          <w:bCs/>
+          <w:sz w:val="26"/>
+          <w:szCs w:val="26"/>
+        </w:rPr>
+      </w:pPr>
+      <w:r>
+        <w:rPr>
+          <w:bCs/>
+          <w:sz w:val="26"/>
+          <w:szCs w:val="26"/>
+        </w:rPr>
+        <w:t xml:space="preserve">    2. The citizen needs to tag GPS location of pothole on Google Map.</w:t>
+      </w:r>
+    </w:p>
+    <w:p>
+      <w:pPr>
+        <w:rPr>
+          <w:bCs/>
+          <w:sz w:val="26"/>
+          <w:szCs w:val="26"/>
+        </w:rPr>
+      </w:pPr>
+      <w:r>
+        <w:rPr>
+          <w:bCs/>
+          <w:sz w:val="26"/>
+          <w:szCs w:val="26"/>
+        </w:rPr>
+        <w:t xml:space="preserve">    3. The citizen needs to create request by clicking a submit button</w:t>
+      </w:r>
+    </w:p>
+    <w:p>
+      <w:pPr>
+        <w:rPr>
+          <w:bCs/>
+          <w:sz w:val="26"/>
+          <w:szCs w:val="26"/>
+        </w:rPr>
+      </w:pPr>
+      <w:r>
+        <w:rPr>
+          <w:bCs/>
+          <w:sz w:val="26"/>
+          <w:szCs w:val="26"/>
+        </w:rPr>
+        <w:t xml:space="preserve">    4. System will generate unique ID.</w:t>
+      </w:r>
+    </w:p>
+    <w:p>
+      <w:pPr>
+        <w:rPr>
+          <w:b/>
+          <w:bCs/>
+          <w:sz w:val="26"/>
+          <w:szCs w:val="26"/>
+        </w:rPr>
+      </w:pPr>
+      <w:r>
+        <w:rPr>
+          <w:b/>
+          <w:bCs/>
+          <w:sz w:val="26"/>
+          <w:szCs w:val="26"/>
+        </w:rPr>
+        <w:t>Extensions (or Alternative Flow):</w:t>
+      </w:r>
+    </w:p>
+    <w:p>
+      <w:pPr>
+        <w:rPr>
+          <w:bCs/>
+          <w:sz w:val="26"/>
+          <w:szCs w:val="26"/>
+        </w:rPr>
+      </w:pPr>
+      <w:r>
+        <w:rPr>
+          <w:bCs/>
+          <w:sz w:val="26"/>
+          <w:szCs w:val="26"/>
+        </w:rPr>
+        <w:t>*a. If system logged out user, System will allow again to login.</w:t>
+      </w:r>
+    </w:p>
+    <w:p>
+      <w:pPr>
+        <w:rPr>
+          <w:bCs/>
+          <w:sz w:val="26"/>
+          <w:szCs w:val="26"/>
+        </w:rPr>
+      </w:pPr>
+      <w:r>
+        <w:rPr>
+          <w:bCs/>
+          <w:sz w:val="26"/>
+          <w:szCs w:val="26"/>
+        </w:rPr>
+        <w:t>*1a. User can save its request and submit later. User can re-login and again open it older saved request and submit.</w:t>
+      </w:r>
+    </w:p>
+    <w:p>
+      <w:pPr>
+        <w:rPr>
+          <w:b/>
+          <w:bCs/>
+          <w:sz w:val="26"/>
+          <w:szCs w:val="26"/>
+        </w:rPr>
+      </w:pPr>
+    </w:p>
+    <w:p>
+      <w:pPr>
+        <w:rPr>
+          <w:b/>
+          <w:bCs/>
+          <w:sz w:val="26"/>
+          <w:szCs w:val="26"/>
+        </w:rPr>
+      </w:pPr>
+      <w:r>
+        <w:rPr>
+          <w:b/>
+          <w:bCs/>
+          <w:sz w:val="26"/>
+          <w:szCs w:val="26"/>
+        </w:rPr>
+        <w:t>Class Diagram:</w:t>
+      </w:r>
+    </w:p>
+    <w:p>
+      <w:pPr>
+        <w:rPr>
+          <w:b/>
+          <w:bCs/>
+          <w:sz w:val="26"/>
+          <w:szCs w:val="26"/>
+        </w:rPr>
+      </w:pPr>
+    </w:p>
+    <w:p>
+      <w:pPr>
+        <w:rPr>
+          <w:b/>
+          <w:bCs/>
+          <w:sz w:val="26"/>
+          <w:szCs w:val="26"/>
+        </w:rPr>
+      </w:pPr>
+      <w:r>
+        <w:rPr>
+          <w:noProof/>
+          <w:lang w:val="en-IN" w:eastAsia="en-IN" w:bidi="ar-SA"/>
+        </w:rPr>
+        <w:lastRenderedPageBreak/>
+        <w:drawing>
+          <wp:inline distT="0" distB="0" distL="0" distR="0" wp14:anchorId="7FBBEEEE" wp14:editId="67CA0E4E">
+            <wp:extent cx="5735782" cy="3688564"/>
+            <wp:effectExtent l="0" t="0" r="0" b="0"/>
+            <wp:docPr id="15" name="Picture 15"/>
+            <wp:cNvGraphicFramePr>
+              <a:graphicFrameLocks xmlns:a="http://schemas.openxmlformats.org/drawingml/2006/main" noChangeAspect="1"/>
+            </wp:cNvGraphicFramePr>
+            <a:graphic xmlns:a="http://schemas.openxmlformats.org/drawingml/2006/main">
+              <a:graphicData uri="http://schemas.openxmlformats.org/drawingml/2006/picture">
+                <pic:pic xmlns:pic="http://schemas.openxmlformats.org/drawingml/2006/picture">
+                  <pic:nvPicPr>
+                    <pic:cNvPr id="1" name=""/>
+                    <pic:cNvPicPr/>
+                  </pic:nvPicPr>
+                  <pic:blipFill>
+                    <a:blip r:embed="rId13"/>
+                    <a:stretch>
+                      <a:fillRect/>
+                    </a:stretch>
+                  </pic:blipFill>
+                  <pic:spPr>
+                    <a:xfrm>
+                      <a:off x="0" y="0"/>
+                      <a:ext cx="5737370" cy="3689585"/>
+                    </a:xfrm>
+                    <a:prstGeom prst="rect">
+                      <a:avLst/>
+                    </a:prstGeom>
+                  </pic:spPr>
+                </pic:pic>
+              </a:graphicData>
+            </a:graphic>
+          </wp:inline>
+        </w:drawing>
+      </w:r>
+    </w:p>
+    <w:p>
+      <w:pPr>
+        <w:jc w:val="center"/>
+        <w:rPr>
+          <w:b/>
+          <w:bCs/>
+          <w:sz w:val="26"/>
+          <w:szCs w:val="26"/>
+        </w:rPr>
+      </w:pPr>
+    </w:p>
+    <w:p>
+      <w:pPr>
+        <w:rPr>
+          <w:b/>
+          <w:bCs/>
+          <w:sz w:val="26"/>
+          <w:szCs w:val="26"/>
+        </w:rPr>
+      </w:pPr>
+    </w:p>
+    <w:p>
+      <w:pPr>
+        <w:rPr>
+          <w:b/>
+          <w:bCs/>
+          <w:sz w:val="26"/>
+          <w:szCs w:val="26"/>
+        </w:rPr>
+      </w:pPr>
+    </w:p>
+    <w:p>
+      <w:pPr>
+        <w:rPr>
+          <w:b/>
+          <w:bCs/>
+          <w:sz w:val="26"/>
+          <w:szCs w:val="26"/>
+        </w:rPr>
+      </w:pPr>
+      <w:r>
+        <w:rPr>
+          <w:b/>
+          <w:bCs/>
+          <w:sz w:val="26"/>
+          <w:szCs w:val="26"/>
+        </w:rPr>
+        <w:t>SSD:</w:t>
+      </w:r>
+    </w:p>
+    <w:p>
+      <w:pPr>
+        <w:rPr>
+          <w:b/>
+          <w:bCs/>
+          <w:sz w:val="26"/>
+          <w:szCs w:val="26"/>
+        </w:rPr>
+      </w:pPr>
+      <w:r>
+        <w:rPr>
+          <w:b/>
+          <w:bCs/>
+          <w:noProof/>
+          <w:sz w:val="26"/>
+          <w:szCs w:val="26"/>
+          <w:lang w:val="en-IN" w:eastAsia="en-IN" w:bidi="ar-SA"/>
+        </w:rPr>
+        <w:drawing>
+          <wp:inline distT="0" distB="0" distL="0" distR="0" wp14:anchorId="4D93AB44" wp14:editId="351E1CE1">
+            <wp:extent cx="4557395" cy="2461846"/>
+            <wp:effectExtent l="0" t="0" r="0" b="0"/>
+            <wp:docPr id="8" name="Picture 6" descr="C:\Users\prasa\Documents\ReportPotholeSSD.png"/>
+            <wp:cNvGraphicFramePr>
+              <a:graphicFrameLocks xmlns:a="http://schemas.openxmlformats.org/drawingml/2006/main" noChangeAspect="1"/>
+            </wp:cNvGraphicFramePr>
+            <a:graphic xmlns:a="http://schemas.openxmlformats.org/drawingml/2006/main">
+              <a:graphicData uri="http://schemas.openxmlformats.org/drawingml/2006/picture">
+                <pic:pic xmlns:pic="http://schemas.openxmlformats.org/drawingml/2006/picture">
+                  <pic:nvPicPr>
+                    <pic:cNvPr id="0" name="Picture 6" descr="C:\Users\prasa\Documents\ReportPotholeSSD.png"/>
+                    <pic:cNvPicPr>
+                      <a:picLocks noChangeAspect="1" noChangeArrowheads="1"/>
+                    </pic:cNvPicPr>
+                  </pic:nvPicPr>
+                  <pic:blipFill rotWithShape="1">
+                    <a:blip r:embed="rId14" cstate="print"/>
+                    <a:srcRect b="25412"/>
+                    <a:stretch/>
+                  </pic:blipFill>
+                  <pic:spPr bwMode="auto">
+                    <a:xfrm>
+                      <a:off x="0" y="0"/>
+                      <a:ext cx="4570623" cy="2468992"/>
+                    </a:xfrm>
+                    <a:prstGeom prst="rect">
+                      <a:avLst/>
+                    </a:prstGeom>
+                    <a:noFill/>
+                    <a:ln>
+                      <a:noFill/>
+                    </a:ln>
+                    <a:extLst>
+                      <a:ext uri="{53640926-AAD7-44D8-BBD7-CCE9431645EC}">
+                        <a14:shadowObscured xmlns:a14="http://schemas.microsoft.com/office/drawing/2010/main"/>
+                      </a:ext>
+                    </a:extLst>
+                  </pic:spPr>
+                </pic:pic>
+              </a:graphicData>
+            </a:graphic>
+          </wp:inline>
+        </w:drawing>
+      </w:r>
+    </w:p>
+    <w:p>
+      <w:pPr>
+        <w:rPr>
+          <w:b/>
+          <w:bCs/>
+          <w:sz w:val="26"/>
+          <w:szCs w:val="26"/>
+        </w:rPr>
+      </w:pPr>
+    </w:p>
+    <w:p>
+      <w:pPr>
+        <w:pStyle w:val="Heading2"/>
+        <w:numPr>
+          <w:ilvl w:val="1"/>
+          <w:numId w:val="10"/>
+        </w:numPr>
+        <w:ind w:left="993" w:hanging="567"/>
+      </w:pPr>
+      <w:bookmarkStart w:id="29" w:name="_Toc534373335"/>
+      <w:r>
+        <w:t>UC</w:t>
+      </w:r>
+      <w:r>
+        <w:t>3</w:t>
+      </w:r>
+      <w:r>
+        <w:t>:</w:t>
+      </w:r>
+      <w:r>
+        <w:t xml:space="preserve"> Assign</w:t>
+      </w:r>
+      <w:r>
+        <w:t xml:space="preserve"> Pothole:</w:t>
+      </w:r>
+      <w:bookmarkEnd w:id="29"/>
+    </w:p>
+    <w:p>
+      <w:r>
+        <w:rPr>
+          <w:b/>
+          <w:bCs/>
+          <w:sz w:val="26"/>
+          <w:szCs w:val="26"/>
+        </w:rPr>
+        <w:t xml:space="preserve">Scope: </w:t>
+      </w:r>
+      <w:r>
+        <w:rPr>
+          <w:sz w:val="26"/>
+          <w:szCs w:val="26"/>
+        </w:rPr>
+        <w:t>Assign Pothole</w:t>
+      </w:r>
+    </w:p>
+    <w:p>
+      <w:r>
+        <w:rPr>
+          <w:b/>
+          <w:bCs/>
+          <w:sz w:val="26"/>
+          <w:szCs w:val="26"/>
+        </w:rPr>
+        <w:t>Level:</w:t>
+      </w:r>
+      <w:r>
+        <w:rPr>
+          <w:sz w:val="26"/>
+          <w:szCs w:val="26"/>
+        </w:rPr>
+        <w:t xml:space="preserve"> User goal</w:t>
+      </w:r>
+    </w:p>
+    <w:p>
+      <w:r>
+        <w:rPr>
+          <w:b/>
+          <w:bCs/>
+          <w:sz w:val="26"/>
+          <w:szCs w:val="26"/>
+        </w:rPr>
+        <w:t>Primary Actors:</w:t>
+      </w:r>
+      <w:r>
+        <w:rPr>
+          <w:sz w:val="26"/>
+          <w:szCs w:val="26"/>
+        </w:rPr>
+        <w:t xml:space="preserve"> BBMP, Contractor</w:t>
+      </w:r>
+    </w:p>
+    <w:p>
+      <w:pPr>
+        <w:rPr>
+          <w:b/>
+          <w:bCs/>
+          <w:sz w:val="26"/>
+          <w:szCs w:val="26"/>
+        </w:rPr>
+      </w:pPr>
+      <w:r>
+        <w:rPr>
+          <w:b/>
+          <w:bCs/>
+          <w:sz w:val="26"/>
+          <w:szCs w:val="26"/>
+        </w:rPr>
+        <w:t>Stakeholder and Interests:</w:t>
+      </w:r>
+    </w:p>
+    <w:p>
+      <w:r>
+        <w:rPr>
+          <w:sz w:val="26"/>
+          <w:szCs w:val="26"/>
+        </w:rPr>
+        <w:t xml:space="preserve">-BBMP: With unique ID BBMP can assign work to contractor. </w:t>
+      </w:r>
+    </w:p>
+    <w:p>
+      <w:pPr>
+        <w:rPr>
+          <w:sz w:val="26"/>
+          <w:szCs w:val="26"/>
+        </w:rPr>
+      </w:pPr>
+      <w:r>
+        <w:rPr>
+          <w:sz w:val="26"/>
+          <w:szCs w:val="26"/>
+        </w:rPr>
+        <w:t>-System: System shall able to calculate size of pothole from photos.</w:t>
+      </w:r>
+    </w:p>
+    <w:p>
+      <w:pPr>
+        <w:rPr>
+          <w:sz w:val="26"/>
+          <w:szCs w:val="26"/>
+        </w:rPr>
+      </w:pPr>
+      <w:r>
+        <w:rPr>
+          <w:sz w:val="26"/>
+          <w:szCs w:val="26"/>
+        </w:rPr>
+        <w:t>-Contractor: Shall able to provide cost estimation of pothole</w:t>
+      </w:r>
+    </w:p>
+    <w:p>
+      <w:r>
+        <w:rPr>
+          <w:b/>
+          <w:bCs/>
+          <w:sz w:val="26"/>
+          <w:szCs w:val="26"/>
+        </w:rPr>
+        <w:t>Preconditions:</w:t>
+      </w:r>
+      <w:r>
+        <w:rPr>
+          <w:sz w:val="26"/>
+          <w:szCs w:val="26"/>
+        </w:rPr>
+        <w:t xml:space="preserve">  Pothole request must be created, and unique ID must be generated. Valid contractor must be available.</w:t>
+      </w:r>
+    </w:p>
+    <w:p>
+      <w:r>
+        <w:rPr>
+          <w:b/>
+          <w:bCs/>
+          <w:sz w:val="26"/>
+          <w:szCs w:val="26"/>
+        </w:rPr>
+        <w:lastRenderedPageBreak/>
+        <w:t xml:space="preserve">Success Guarantee: </w:t>
+      </w:r>
+      <w:r>
+        <w:rPr>
+          <w:sz w:val="26"/>
+          <w:szCs w:val="26"/>
+        </w:rPr>
+        <w:t>Work will be assigned to contractor.</w:t>
+      </w:r>
+    </w:p>
+    <w:p>
+      <w:pPr>
+        <w:rPr>
+          <w:b/>
+          <w:bCs/>
+          <w:sz w:val="26"/>
+          <w:szCs w:val="26"/>
+        </w:rPr>
+      </w:pPr>
+      <w:r>
+        <w:rPr>
+          <w:b/>
+          <w:bCs/>
+          <w:sz w:val="26"/>
+          <w:szCs w:val="26"/>
+        </w:rPr>
+        <w:t>Main success scenario (MSS):</w:t>
+      </w:r>
+    </w:p>
+    <w:p>
+      <w:pPr>
+        <w:rPr>
+          <w:bCs/>
+          <w:sz w:val="26"/>
+          <w:szCs w:val="26"/>
+        </w:rPr>
+      </w:pPr>
+      <w:r>
+        <w:rPr>
+          <w:b/>
+          <w:bCs/>
+          <w:sz w:val="26"/>
+          <w:szCs w:val="26"/>
+        </w:rPr>
+        <w:t xml:space="preserve">   </w:t>
+      </w:r>
+      <w:r>
+        <w:rPr>
+          <w:bCs/>
+          <w:sz w:val="26"/>
+          <w:szCs w:val="26"/>
+        </w:rPr>
+        <w:t xml:space="preserve"> 1. </w:t>
+      </w:r>
+      <w:r>
+        <w:rPr>
+          <w:bCs/>
+          <w:sz w:val="26"/>
+          <w:szCs w:val="26"/>
+        </w:rPr>
+        <w:t>BBMP will login to system and check for new pothole request</w:t>
+      </w:r>
+    </w:p>
+    <w:p>
+      <w:pPr>
+        <w:rPr>
+          <w:bCs/>
+          <w:sz w:val="26"/>
+          <w:szCs w:val="26"/>
+        </w:rPr>
+      </w:pPr>
+      <w:r>
+        <w:rPr>
+          <w:bCs/>
+          <w:sz w:val="26"/>
+          <w:szCs w:val="26"/>
+        </w:rPr>
+        <w:t xml:space="preserve">    2. New request will be assign to Contractor on basis of </w:t>
+      </w:r>
+      <w:r>
+        <w:rPr>
+          <w:sz w:val="26"/>
+          <w:szCs w:val="26"/>
+        </w:rPr>
+        <w:t>constituency / wards / pin code of request pothole</w:t>
+      </w:r>
+      <w:r>
+        <w:rPr>
+          <w:bCs/>
+          <w:sz w:val="26"/>
+          <w:szCs w:val="26"/>
+        </w:rPr>
+        <w:t xml:space="preserve">. </w:t>
+      </w:r>
+    </w:p>
+    <w:p>
+      <w:pPr>
+        <w:rPr>
+          <w:bCs/>
+          <w:sz w:val="26"/>
+          <w:szCs w:val="26"/>
+        </w:rPr>
+      </w:pPr>
+      <w:r>
+        <w:rPr>
+          <w:bCs/>
+          <w:sz w:val="26"/>
+          <w:szCs w:val="26"/>
+        </w:rPr>
+        <w:t xml:space="preserve">    3. Contractor will login to get new assignment.</w:t>
+      </w:r>
+    </w:p>
+    <w:p>
+      <w:pPr>
+        <w:rPr>
+          <w:sz w:val="26"/>
+          <w:szCs w:val="26"/>
+        </w:rPr>
+      </w:pPr>
+      <w:r>
+        <w:rPr>
+          <w:bCs/>
+          <w:sz w:val="26"/>
+          <w:szCs w:val="26"/>
+        </w:rPr>
+        <w:t xml:space="preserve">    4. Contractor will provide </w:t>
+      </w:r>
+      <w:r>
+        <w:rPr>
+          <w:sz w:val="26"/>
+          <w:szCs w:val="26"/>
+        </w:rPr>
+        <w:t>cost estimate based on the size of the pothole.</w:t>
+      </w:r>
+    </w:p>
+    <w:p>
+      <w:pPr>
+        <w:rPr>
+          <w:sz w:val="26"/>
+          <w:szCs w:val="26"/>
+        </w:rPr>
+      </w:pPr>
+      <w:r>
+        <w:rPr>
+          <w:sz w:val="26"/>
+          <w:szCs w:val="26"/>
+        </w:rPr>
+        <w:t xml:space="preserve">    5. System will calculate cost on basis of size and photos.</w:t>
+      </w:r>
+    </w:p>
+    <w:p>
+      <w:pPr>
+        <w:rPr>
+          <w:bCs/>
+          <w:sz w:val="26"/>
+          <w:szCs w:val="26"/>
+        </w:rPr>
+      </w:pPr>
+      <w:r>
+        <w:rPr>
+          <w:sz w:val="26"/>
+          <w:szCs w:val="26"/>
+        </w:rPr>
+        <w:t xml:space="preserve">    6. BBMP will review both cost and approve work and cost to Contractor.</w:t>
+      </w:r>
+    </w:p>
+    <w:p>
+      <w:pPr>
+        <w:rPr>
+          <w:b/>
+          <w:bCs/>
+          <w:sz w:val="26"/>
+          <w:szCs w:val="26"/>
+        </w:rPr>
+      </w:pPr>
+      <w:r>
+        <w:rPr>
+          <w:b/>
+          <w:bCs/>
+          <w:sz w:val="26"/>
+          <w:szCs w:val="26"/>
+        </w:rPr>
+        <w:t>Extensions (or Alternative Flow):</w:t>
+      </w:r>
+    </w:p>
+    <w:p>
+      <w:pPr>
+        <w:rPr>
+          <w:bCs/>
+          <w:sz w:val="26"/>
+          <w:szCs w:val="26"/>
+        </w:rPr>
+      </w:pPr>
+      <w:r>
+        <w:rPr>
+          <w:bCs/>
+          <w:sz w:val="26"/>
+          <w:szCs w:val="26"/>
+        </w:rPr>
+        <w:t>*a. If system logged out user, System will allow again to login.</w:t>
+      </w:r>
+    </w:p>
+    <w:p>
+      <w:pPr>
+        <w:rPr>
+          <w:sz w:val="26"/>
+          <w:szCs w:val="26"/>
+        </w:rPr>
+      </w:pPr>
+      <w:r>
+        <w:rPr>
+          <w:bCs/>
+          <w:sz w:val="26"/>
+          <w:szCs w:val="26"/>
+        </w:rPr>
+        <w:t xml:space="preserve"> 2a. In case of contractor not found in </w:t>
+      </w:r>
+      <w:r>
+        <w:rPr>
+          <w:sz w:val="26"/>
+          <w:szCs w:val="26"/>
+        </w:rPr>
+        <w:t>constituency / wards / pin code, BBMP will request to new contractor.</w:t>
+      </w:r>
+    </w:p>
+    <w:p>
+      <w:pPr>
+        <w:rPr>
+          <w:sz w:val="26"/>
+          <w:szCs w:val="26"/>
+        </w:rPr>
+      </w:pPr>
+      <w:r>
+        <w:rPr>
+          <w:sz w:val="26"/>
+          <w:szCs w:val="26"/>
+        </w:rPr>
+        <w:t xml:space="preserve"> 5a. In case of system not able to calculate cost of assignment, BBMP can fix cost for work assignment. </w:t>
+      </w:r>
+    </w:p>
+    <w:p>
+      <w:pPr>
+        <w:rPr>
+          <w:bCs/>
+          <w:sz w:val="26"/>
+          <w:szCs w:val="26"/>
+        </w:rPr>
+      </w:pPr>
+      <w:r>
+        <w:rPr>
+          <w:sz w:val="26"/>
+          <w:szCs w:val="26"/>
+        </w:rPr>
+        <w:t xml:space="preserve"> 6a. </w:t>
+      </w:r>
+      <w:proofErr w:type="gramStart"/>
+      <w:r>
+        <w:rPr>
+          <w:sz w:val="26"/>
+          <w:szCs w:val="26"/>
+        </w:rPr>
+        <w:t>In</w:t>
+      </w:r>
+      <w:proofErr w:type="gramEnd"/>
+      <w:r>
+        <w:rPr>
+          <w:sz w:val="26"/>
+          <w:szCs w:val="26"/>
+        </w:rPr>
+        <w:t xml:space="preserve"> case cost provided by contractor is not approved by BBMP, BBMP can re-assign work to other contractor.</w:t>
+      </w:r>
+    </w:p>
+    <w:p>
+      <w:pPr>
+        <w:rPr>
+          <w:bCs/>
+          <w:sz w:val="26"/>
+          <w:szCs w:val="26"/>
+        </w:rPr>
+      </w:pPr>
+    </w:p>
+    <w:p>
+      <w:pPr>
+        <w:pStyle w:val="Heading2"/>
+        <w:numPr>
+          <w:ilvl w:val="1"/>
+          <w:numId w:val="10"/>
+        </w:numPr>
+        <w:ind w:left="993" w:hanging="567"/>
+      </w:pPr>
+      <w:bookmarkStart w:id="30" w:name="_Toc534373336"/>
+      <w:r>
+        <w:t>UC</w:t>
+      </w:r>
+      <w:r>
+        <w:t>4</w:t>
+      </w:r>
+      <w:r>
+        <w:t>:</w:t>
+      </w:r>
+      <w:r>
+        <w:t xml:space="preserve"> Work Progress and Tracking</w:t>
+      </w:r>
+      <w:r>
+        <w:t>:</w:t>
+      </w:r>
+      <w:bookmarkEnd w:id="30"/>
+    </w:p>
+    <w:p>
+      <w:r>
+        <w:rPr>
+          <w:b/>
+          <w:bCs/>
+          <w:sz w:val="26"/>
+          <w:szCs w:val="26"/>
+        </w:rPr>
+        <w:t xml:space="preserve">Scope: </w:t>
+      </w:r>
+      <w:r>
+        <w:rPr>
+          <w:sz w:val="26"/>
+          <w:szCs w:val="26"/>
+        </w:rPr>
+        <w:t>Work Progress and tracking</w:t>
+      </w:r>
+    </w:p>
+    <w:p>
+      <w:r>
+        <w:rPr>
+          <w:b/>
+          <w:bCs/>
+          <w:sz w:val="26"/>
+          <w:szCs w:val="26"/>
+        </w:rPr>
+        <w:t>Level:</w:t>
+      </w:r>
+      <w:r>
+        <w:rPr>
+          <w:sz w:val="26"/>
+          <w:szCs w:val="26"/>
+        </w:rPr>
+        <w:t xml:space="preserve"> User goal</w:t>
+      </w:r>
+    </w:p>
+    <w:p>
+      <w:r>
+        <w:rPr>
+          <w:b/>
+          <w:bCs/>
+          <w:sz w:val="26"/>
+          <w:szCs w:val="26"/>
+        </w:rPr>
+        <w:t>Primary Actors:</w:t>
+      </w:r>
+      <w:r>
+        <w:rPr>
+          <w:sz w:val="26"/>
+          <w:szCs w:val="26"/>
+        </w:rPr>
+        <w:t xml:space="preserve"> Citizen, BBMP, Contractor</w:t>
+      </w:r>
+    </w:p>
+    <w:p>
+      <w:pPr>
+        <w:rPr>
+          <w:b/>
+          <w:bCs/>
+          <w:sz w:val="26"/>
+          <w:szCs w:val="26"/>
+        </w:rPr>
+      </w:pPr>
+      <w:r>
+        <w:rPr>
+          <w:b/>
+          <w:bCs/>
+          <w:sz w:val="26"/>
+          <w:szCs w:val="26"/>
+        </w:rPr>
+        <w:t>Stakeholder and Interests:</w:t>
+      </w:r>
+    </w:p>
+    <w:p>
+      <w:r>
+        <w:rPr>
+          <w:sz w:val="26"/>
+          <w:szCs w:val="26"/>
+        </w:rPr>
+        <w:t xml:space="preserve">-BBMP: With unique ID BBMP can track assigned work to contractor. </w:t>
+      </w:r>
+    </w:p>
+    <w:p>
+      <w:pPr>
+        <w:rPr>
+          <w:sz w:val="26"/>
+          <w:szCs w:val="26"/>
+        </w:rPr>
+      </w:pPr>
+      <w:r>
+        <w:rPr>
+          <w:sz w:val="26"/>
+          <w:szCs w:val="26"/>
+        </w:rPr>
+        <w:t>-System: System shall able to navigate pothole and its status</w:t>
+      </w:r>
+    </w:p>
+    <w:p>
+      <w:pPr>
+        <w:rPr>
+          <w:sz w:val="26"/>
+          <w:szCs w:val="26"/>
+        </w:rPr>
+      </w:pPr>
+      <w:r>
+        <w:rPr>
+          <w:sz w:val="26"/>
+          <w:szCs w:val="26"/>
+        </w:rPr>
+        <w:t>-Contractor: Shall able to get status of its work.</w:t>
+      </w:r>
+    </w:p>
+    <w:p>
+      <w:pPr>
+        <w:rPr>
+          <w:sz w:val="26"/>
+          <w:szCs w:val="26"/>
+        </w:rPr>
+      </w:pPr>
+      <w:r>
+        <w:rPr>
+          <w:sz w:val="26"/>
+          <w:szCs w:val="26"/>
+        </w:rPr>
+        <w:t>-Citizen: With unique ID Citizen can track work to progress.</w:t>
+      </w:r>
+    </w:p>
+    <w:p>
+      <w:r>
+        <w:rPr>
+          <w:b/>
+          <w:bCs/>
+          <w:sz w:val="26"/>
+          <w:szCs w:val="26"/>
+        </w:rPr>
+        <w:t>Preconditions:</w:t>
+      </w:r>
+      <w:r>
+        <w:rPr>
+          <w:sz w:val="26"/>
+          <w:szCs w:val="26"/>
+        </w:rPr>
+        <w:t xml:space="preserve">  Pothole request must be created, and unique ID must be generated. Work must be assigned to contractor.</w:t>
+      </w:r>
+    </w:p>
+    <w:p>
+      <w:r>
+        <w:rPr>
+          <w:b/>
+          <w:bCs/>
+          <w:sz w:val="26"/>
+          <w:szCs w:val="26"/>
+        </w:rPr>
+        <w:t xml:space="preserve">Success Guarantee: </w:t>
+      </w:r>
+      <w:r>
+        <w:rPr>
+          <w:sz w:val="26"/>
+          <w:szCs w:val="26"/>
+        </w:rPr>
+        <w:t>Work progress can be tracked by User/BBMP/Contractor.</w:t>
+      </w:r>
+    </w:p>
+    <w:p>
+      <w:pPr>
+        <w:rPr>
+          <w:b/>
+          <w:bCs/>
+          <w:sz w:val="26"/>
+          <w:szCs w:val="26"/>
+        </w:rPr>
+      </w:pPr>
+      <w:r>
+        <w:rPr>
+          <w:b/>
+          <w:bCs/>
+          <w:sz w:val="26"/>
+          <w:szCs w:val="26"/>
+        </w:rPr>
+        <w:t>Main success scenario (MSS):</w:t>
+      </w:r>
+    </w:p>
+    <w:p>
+      <w:pPr>
+        <w:rPr>
+          <w:bCs/>
+          <w:sz w:val="26"/>
+          <w:szCs w:val="26"/>
+        </w:rPr>
+      </w:pPr>
+      <w:r>
+        <w:rPr>
+          <w:b/>
+          <w:bCs/>
+          <w:sz w:val="26"/>
+          <w:szCs w:val="26"/>
+        </w:rPr>
+        <w:t xml:space="preserve">   </w:t>
+      </w:r>
+      <w:r>
+        <w:rPr>
+          <w:bCs/>
+          <w:sz w:val="26"/>
+          <w:szCs w:val="26"/>
+        </w:rPr>
+        <w:t xml:space="preserve"> 1. </w:t>
+      </w:r>
+      <w:r>
+        <w:rPr>
+          <w:sz w:val="26"/>
+          <w:szCs w:val="26"/>
+        </w:rPr>
+        <w:t>Citizens/BBMP/Contractors need to login to get tracking of work</w:t>
+      </w:r>
+      <w:r>
+        <w:rPr>
+          <w:bCs/>
+          <w:sz w:val="26"/>
+          <w:szCs w:val="26"/>
+        </w:rPr>
+        <w:t>.</w:t>
+      </w:r>
+    </w:p>
+    <w:p>
+      <w:pPr>
+        <w:rPr>
+          <w:bCs/>
+          <w:sz w:val="26"/>
+          <w:szCs w:val="26"/>
+        </w:rPr>
+      </w:pPr>
+      <w:r>
+        <w:rPr>
+          <w:bCs/>
+          <w:sz w:val="26"/>
+          <w:szCs w:val="26"/>
+        </w:rPr>
+        <w:t xml:space="preserve">    2. </w:t>
+      </w:r>
+      <w:r>
+        <w:rPr>
+          <w:sz w:val="26"/>
+          <w:szCs w:val="26"/>
+        </w:rPr>
+        <w:t>Citizens/BBMP/</w:t>
+      </w:r>
+      <w:r>
+        <w:rPr>
+          <w:sz w:val="26"/>
+          <w:szCs w:val="26"/>
+        </w:rPr>
+        <w:t xml:space="preserve"> </w:t>
+      </w:r>
+      <w:r>
+        <w:rPr>
+          <w:sz w:val="26"/>
+          <w:szCs w:val="26"/>
+        </w:rPr>
+        <w:t>Contractors need to enter unique request ID</w:t>
+      </w:r>
+      <w:r>
+        <w:rPr>
+          <w:bCs/>
+          <w:sz w:val="26"/>
+          <w:szCs w:val="26"/>
+        </w:rPr>
+        <w:t>.</w:t>
+      </w:r>
+    </w:p>
+    <w:p>
+      <w:pPr>
+        <w:rPr>
+          <w:bCs/>
+          <w:sz w:val="26"/>
+          <w:szCs w:val="26"/>
+        </w:rPr>
+      </w:pPr>
+      <w:r>
+        <w:rPr>
+          <w:bCs/>
+          <w:sz w:val="26"/>
+          <w:szCs w:val="26"/>
+        </w:rPr>
+        <w:t xml:space="preserve">    3. System will give information related to unique request ID</w:t>
+      </w:r>
+    </w:p>
+    <w:p>
+      <w:pPr>
+        <w:rPr>
+          <w:bCs/>
+          <w:sz w:val="26"/>
+          <w:szCs w:val="26"/>
+        </w:rPr>
+      </w:pPr>
+      <w:r>
+        <w:rPr>
+          <w:bCs/>
+          <w:sz w:val="26"/>
+          <w:szCs w:val="26"/>
+        </w:rPr>
+        <w:t xml:space="preserve">    4. System will give </w:t>
+      </w:r>
+      <w:r>
+        <w:rPr>
+          <w:sz w:val="26"/>
+          <w:szCs w:val="26"/>
+        </w:rPr>
+        <w:t>navigation of potholes, their status.</w:t>
+      </w:r>
+    </w:p>
+    <w:p>
+      <w:pPr>
+        <w:rPr>
+          <w:bCs/>
+          <w:sz w:val="26"/>
+          <w:szCs w:val="26"/>
+        </w:rPr>
+      </w:pPr>
+      <w:r>
+        <w:rPr>
+          <w:bCs/>
+          <w:sz w:val="26"/>
+          <w:szCs w:val="26"/>
+        </w:rPr>
+        <w:t xml:space="preserve">    5. System must allow to see all work assignment </w:t>
+      </w:r>
+      <w:r>
+        <w:rPr>
+          <w:sz w:val="26"/>
+          <w:szCs w:val="26"/>
+        </w:rPr>
+        <w:t>by an area - constituency / pin code or by individual roads</w:t>
+      </w:r>
+      <w:r>
+        <w:rPr>
+          <w:bCs/>
+          <w:sz w:val="26"/>
+          <w:szCs w:val="26"/>
+        </w:rPr>
+        <w:t>.</w:t>
+      </w:r>
+    </w:p>
+    <w:p>
+      <w:pPr>
+        <w:rPr>
+          <w:b/>
+          <w:bCs/>
+          <w:sz w:val="26"/>
+          <w:szCs w:val="26"/>
+        </w:rPr>
+      </w:pPr>
+      <w:r>
+        <w:rPr>
+          <w:b/>
+          <w:bCs/>
+          <w:sz w:val="26"/>
+          <w:szCs w:val="26"/>
+        </w:rPr>
+        <w:t>Extensions (or Alternative Flow):</w:t>
+      </w:r>
+    </w:p>
+    <w:p>
+      <w:pPr>
+        <w:rPr>
+          <w:bCs/>
+          <w:sz w:val="26"/>
+          <w:szCs w:val="26"/>
+        </w:rPr>
+      </w:pPr>
+      <w:r>
+        <w:rPr>
+          <w:bCs/>
+          <w:sz w:val="26"/>
+          <w:szCs w:val="26"/>
+        </w:rPr>
+        <w:t>*a. If system logged out user, System will allow again to login.</w:t>
+      </w:r>
+    </w:p>
+    <w:p>
+      <w:pPr>
+        <w:rPr>
+          <w:bCs/>
+          <w:sz w:val="26"/>
+          <w:szCs w:val="26"/>
+        </w:rPr>
+      </w:pPr>
+      <w:r>
+        <w:rPr>
+          <w:bCs/>
+          <w:sz w:val="26"/>
+          <w:szCs w:val="26"/>
+        </w:rPr>
+        <w:t xml:space="preserve"> 2a. </w:t>
+      </w:r>
+      <w:proofErr w:type="gramStart"/>
+      <w:r>
+        <w:rPr>
+          <w:bCs/>
+          <w:sz w:val="26"/>
+          <w:szCs w:val="26"/>
+        </w:rPr>
+        <w:t>If</w:t>
+      </w:r>
+      <w:proofErr w:type="gramEnd"/>
+      <w:r>
+        <w:rPr>
+          <w:bCs/>
+          <w:sz w:val="26"/>
+          <w:szCs w:val="26"/>
+        </w:rPr>
+        <w:t xml:space="preserve"> request ID is not valid system prompt error message. </w:t>
+      </w:r>
+      <w:proofErr w:type="gramStart"/>
+      <w:r>
+        <w:rPr>
+          <w:bCs/>
+          <w:sz w:val="26"/>
+          <w:szCs w:val="26"/>
+        </w:rPr>
+        <w:t>And</w:t>
+      </w:r>
+      <w:proofErr w:type="gramEnd"/>
+      <w:r>
+        <w:rPr>
+          <w:bCs/>
+          <w:sz w:val="26"/>
+          <w:szCs w:val="26"/>
+        </w:rPr>
+        <w:t xml:space="preserve"> re-allow to enter new request ID. </w:t>
+      </w:r>
+    </w:p>
+    <w:p>
+      <w:pPr>
+        <w:rPr>
+          <w:bCs/>
+          <w:sz w:val="26"/>
+          <w:szCs w:val="26"/>
+        </w:rPr>
+      </w:pPr>
+    </w:p>
+    <w:p>
+      <w:pPr>
+        <w:rPr>
+          <w:bCs/>
+          <w:sz w:val="26"/>
+          <w:szCs w:val="26"/>
+        </w:rPr>
+      </w:pPr>
+    </w:p>
+    <w:p>
+      <w:pPr>
+        <w:pStyle w:val="Heading2"/>
+        <w:numPr>
+          <w:ilvl w:val="1"/>
+          <w:numId w:val="10"/>
+        </w:numPr>
+        <w:ind w:left="993" w:hanging="567"/>
+      </w:pPr>
+      <w:bookmarkStart w:id="31" w:name="_Toc534373337"/>
+      <w:bookmarkStart w:id="32" w:name="_GoBack"/>
+      <w:r>
+        <w:t>UC</w:t>
+      </w:r>
+      <w:r>
+        <w:t>5</w:t>
+      </w:r>
+      <w:r>
+        <w:t>:</w:t>
+      </w:r>
+      <w:r>
+        <w:t xml:space="preserve"> </w:t>
+      </w:r>
+      <w:r>
+        <w:t>Review and Feedback:</w:t>
+      </w:r>
+      <w:bookmarkEnd w:id="31"/>
+    </w:p>
+    <w:bookmarkEnd w:id="32"/>
+    <w:p>
+      <w:pPr>
+        <w:rPr>
+          <w:b/>
+          <w:bCs/>
+          <w:sz w:val="26"/>
+          <w:szCs w:val="26"/>
+        </w:rPr>
+      </w:pPr>
+      <w:r>
+        <w:rPr>
+          <w:b/>
+          <w:bCs/>
+          <w:sz w:val="26"/>
+          <w:szCs w:val="26"/>
+        </w:rPr>
+        <w:t xml:space="preserve">Scope: </w:t>
+      </w:r>
+      <w:r>
+        <w:rPr>
+          <w:sz w:val="26"/>
+          <w:szCs w:val="26"/>
+        </w:rPr>
+        <w:t>Review and Feedback</w:t>
+      </w:r>
+      <w:r>
+        <w:rPr>
+          <w:b/>
+          <w:bCs/>
+          <w:sz w:val="26"/>
+          <w:szCs w:val="26"/>
+        </w:rPr>
+        <w:t xml:space="preserve"> </w:t>
+      </w:r>
+    </w:p>
+    <w:p>
+      <w:r>
+        <w:rPr>
+          <w:b/>
+          <w:bCs/>
+          <w:sz w:val="26"/>
+          <w:szCs w:val="26"/>
+        </w:rPr>
+        <w:t>Level:</w:t>
+      </w:r>
+      <w:r>
+        <w:rPr>
+          <w:sz w:val="26"/>
+          <w:szCs w:val="26"/>
+        </w:rPr>
+        <w:t xml:space="preserve"> User goal</w:t>
+      </w:r>
+    </w:p>
+    <w:p>
+      <w:r>
+        <w:rPr>
+          <w:b/>
+          <w:bCs/>
+          <w:sz w:val="26"/>
+          <w:szCs w:val="26"/>
+        </w:rPr>
+        <w:t>Primary Actors:</w:t>
+      </w:r>
+      <w:r>
+        <w:rPr>
+          <w:sz w:val="26"/>
+          <w:szCs w:val="26"/>
+        </w:rPr>
+        <w:t xml:space="preserve"> Citizen, BBMP, Contractor</w:t>
+      </w:r>
+    </w:p>
+    <w:p>
+      <w:pPr>
+        <w:rPr>
+          <w:b/>
+          <w:bCs/>
+          <w:sz w:val="26"/>
+          <w:szCs w:val="26"/>
+        </w:rPr>
+      </w:pPr>
+      <w:r>
+        <w:rPr>
+          <w:b/>
+          <w:bCs/>
+          <w:sz w:val="26"/>
+          <w:szCs w:val="26"/>
+        </w:rPr>
+        <w:lastRenderedPageBreak/>
+        <w:t>Stakeholder and Interests:</w:t>
+      </w:r>
+    </w:p>
+    <w:p>
+      <w:r>
+        <w:rPr>
+          <w:sz w:val="26"/>
+          <w:szCs w:val="26"/>
+        </w:rPr>
+        <w:t xml:space="preserve">-BBMP: With unique ID BBMP can check quality of work and feedback to Contractor. </w:t>
+      </w:r>
+    </w:p>
+    <w:p>
+      <w:pPr>
+        <w:rPr>
+          <w:sz w:val="26"/>
+          <w:szCs w:val="26"/>
+        </w:rPr>
+      </w:pPr>
+      <w:r>
+        <w:rPr>
+          <w:sz w:val="26"/>
+          <w:szCs w:val="26"/>
+        </w:rPr>
+        <w:t>-Citizen: With unique ID Citizen can review its request and feedback.</w:t>
+      </w:r>
+    </w:p>
+    <w:p>
+      <w:r>
+        <w:rPr>
+          <w:b/>
+          <w:bCs/>
+          <w:sz w:val="26"/>
+          <w:szCs w:val="26"/>
+        </w:rPr>
+        <w:t>Preconditions:</w:t>
+      </w:r>
+      <w:r>
+        <w:rPr>
+          <w:sz w:val="26"/>
+          <w:szCs w:val="26"/>
+        </w:rPr>
+        <w:t xml:space="preserve">  Pothole request must be created, and unique ID must be generated. Work must be assigned to contractor and finished.</w:t>
+      </w:r>
+    </w:p>
+    <w:p>
+      <w:r>
+        <w:rPr>
+          <w:b/>
+          <w:bCs/>
+          <w:sz w:val="26"/>
+          <w:szCs w:val="26"/>
+        </w:rPr>
+        <w:t xml:space="preserve">Success Guarantee: </w:t>
+      </w:r>
+      <w:r>
+        <w:rPr>
+          <w:sz w:val="26"/>
+          <w:szCs w:val="26"/>
+        </w:rPr>
+        <w:t>Work review and feedback can be given by Citizen/BBMP.</w:t>
+      </w:r>
+    </w:p>
+    <w:p>
+      <w:pPr>
+        <w:rPr>
+          <w:b/>
+          <w:bCs/>
+          <w:sz w:val="26"/>
+          <w:szCs w:val="26"/>
+        </w:rPr>
+      </w:pPr>
+      <w:r>
+        <w:rPr>
+          <w:b/>
+          <w:bCs/>
+          <w:sz w:val="26"/>
+          <w:szCs w:val="26"/>
+        </w:rPr>
+        <w:t>Main success scenario (MSS):</w:t>
+      </w:r>
+    </w:p>
+    <w:p>
+      <w:pPr>
+        <w:rPr>
+          <w:bCs/>
+          <w:sz w:val="26"/>
+          <w:szCs w:val="26"/>
+        </w:rPr>
+      </w:pPr>
+      <w:r>
+        <w:rPr>
+          <w:b/>
+          <w:bCs/>
+          <w:sz w:val="26"/>
+          <w:szCs w:val="26"/>
+        </w:rPr>
+        <w:t xml:space="preserve">   </w:t>
+      </w:r>
+      <w:r>
+        <w:rPr>
+          <w:bCs/>
+          <w:sz w:val="26"/>
+          <w:szCs w:val="26"/>
+        </w:rPr>
+        <w:t xml:space="preserve"> 1. </w:t>
+      </w:r>
+      <w:r>
+        <w:rPr>
+          <w:sz w:val="26"/>
+          <w:szCs w:val="26"/>
+        </w:rPr>
+        <w:t>Citizens/BBMP/Contractors need to login to get work review status and feedback</w:t>
+      </w:r>
+      <w:r>
+        <w:rPr>
+          <w:bCs/>
+          <w:sz w:val="26"/>
+          <w:szCs w:val="26"/>
+        </w:rPr>
+        <w:t>.</w:t>
+      </w:r>
+    </w:p>
+    <w:p>
+      <w:pPr>
+        <w:rPr>
+          <w:bCs/>
+          <w:sz w:val="26"/>
+          <w:szCs w:val="26"/>
+        </w:rPr>
+      </w:pPr>
+      <w:r>
+        <w:rPr>
+          <w:bCs/>
+          <w:sz w:val="26"/>
+          <w:szCs w:val="26"/>
+        </w:rPr>
+        <w:t xml:space="preserve">    2. </w:t>
+      </w:r>
+      <w:r>
+        <w:rPr>
+          <w:sz w:val="26"/>
+          <w:szCs w:val="26"/>
+        </w:rPr>
+        <w:t>Citizens/BBMP/</w:t>
+      </w:r>
+      <w:r>
+        <w:rPr>
+          <w:sz w:val="26"/>
+          <w:szCs w:val="26"/>
+        </w:rPr>
+        <w:t xml:space="preserve"> </w:t>
+      </w:r>
+      <w:r>
+        <w:rPr>
+          <w:sz w:val="26"/>
+          <w:szCs w:val="26"/>
+        </w:rPr>
+        <w:t>Contractors need to enter unique request ID</w:t>
+      </w:r>
+      <w:r>
+        <w:rPr>
+          <w:bCs/>
+          <w:sz w:val="26"/>
+          <w:szCs w:val="26"/>
+        </w:rPr>
+        <w:t>.</w:t>
+      </w:r>
+    </w:p>
+    <w:p>
+      <w:pPr>
+        <w:rPr>
+          <w:bCs/>
+          <w:sz w:val="26"/>
+          <w:szCs w:val="26"/>
+        </w:rPr>
+      </w:pPr>
+      <w:r>
+        <w:rPr>
+          <w:bCs/>
+          <w:sz w:val="26"/>
+          <w:szCs w:val="26"/>
+        </w:rPr>
+        <w:t xml:space="preserve">    3. System will provide feedback and review window to enter comments and rating.</w:t>
+      </w:r>
+    </w:p>
+    <w:p>
+      <w:pPr>
+        <w:rPr>
+          <w:bCs/>
+          <w:sz w:val="26"/>
+          <w:szCs w:val="26"/>
+        </w:rPr>
+      </w:pPr>
+      <w:r>
+        <w:rPr>
+          <w:bCs/>
+          <w:sz w:val="26"/>
+          <w:szCs w:val="26"/>
+        </w:rPr>
+        <w:t xml:space="preserve">    4. System will provide feedback and review window to contractor to see its work status.</w:t>
+      </w:r>
+    </w:p>
+    <w:p>
+      <w:pPr>
+        <w:rPr>
+          <w:bCs/>
+          <w:sz w:val="26"/>
+          <w:szCs w:val="26"/>
+        </w:rPr>
+      </w:pPr>
+      <w:r>
+        <w:rPr>
+          <w:bCs/>
+          <w:sz w:val="26"/>
+          <w:szCs w:val="26"/>
+        </w:rPr>
+        <w:t xml:space="preserve">    5. System must allow </w:t>
+      </w:r>
+      <w:proofErr w:type="gramStart"/>
+      <w:r>
+        <w:rPr>
+          <w:bCs/>
+          <w:sz w:val="26"/>
+          <w:szCs w:val="26"/>
+        </w:rPr>
+        <w:t>to re-assign</w:t>
+      </w:r>
+      <w:proofErr w:type="gramEnd"/>
+      <w:r>
+        <w:rPr>
+          <w:bCs/>
+          <w:sz w:val="26"/>
+          <w:szCs w:val="26"/>
+        </w:rPr>
+        <w:t xml:space="preserve"> work to other Contractor.</w:t>
+      </w:r>
+    </w:p>
+    <w:p>
+      <w:pPr>
+        <w:rPr>
+          <w:b/>
+          <w:bCs/>
+          <w:sz w:val="26"/>
+          <w:szCs w:val="26"/>
+        </w:rPr>
+      </w:pPr>
+      <w:r>
+        <w:rPr>
+          <w:b/>
+          <w:bCs/>
+          <w:sz w:val="26"/>
+          <w:szCs w:val="26"/>
+        </w:rPr>
+        <w:t>Extensions (or Alternative Flow):</w:t>
+      </w:r>
+    </w:p>
+    <w:p>
+      <w:pPr>
+        <w:rPr>
+          <w:bCs/>
+          <w:sz w:val="26"/>
+          <w:szCs w:val="26"/>
+        </w:rPr>
+      </w:pPr>
+      <w:r>
+        <w:rPr>
+          <w:bCs/>
+          <w:sz w:val="26"/>
+          <w:szCs w:val="26"/>
+        </w:rPr>
+        <w:t>*a. If system logged out user, System will allow again to login.</w:t>
+      </w:r>
+    </w:p>
+    <w:p>
+      <w:pPr>
+        <w:rPr>
+          <w:bCs/>
+          <w:sz w:val="26"/>
+          <w:szCs w:val="26"/>
+        </w:rPr>
+      </w:pPr>
+      <w:r>
+        <w:rPr>
+          <w:bCs/>
+          <w:sz w:val="26"/>
+          <w:szCs w:val="26"/>
+        </w:rPr>
+        <w:t xml:space="preserve"> 2a. </w:t>
+      </w:r>
+      <w:proofErr w:type="gramStart"/>
+      <w:r>
+        <w:rPr>
+          <w:bCs/>
+          <w:sz w:val="26"/>
+          <w:szCs w:val="26"/>
+        </w:rPr>
+        <w:t>If</w:t>
+      </w:r>
+      <w:proofErr w:type="gramEnd"/>
+      <w:r>
+        <w:rPr>
+          <w:bCs/>
+          <w:sz w:val="26"/>
+          <w:szCs w:val="26"/>
+        </w:rPr>
+        <w:t xml:space="preserve"> request ID is not valid system prompt error message. </w:t>
+      </w:r>
+      <w:proofErr w:type="gramStart"/>
+      <w:r>
+        <w:rPr>
+          <w:bCs/>
+          <w:sz w:val="26"/>
+          <w:szCs w:val="26"/>
+        </w:rPr>
+        <w:t>And</w:t>
+      </w:r>
+      <w:proofErr w:type="gramEnd"/>
+      <w:r>
+        <w:rPr>
+          <w:bCs/>
+          <w:sz w:val="26"/>
+          <w:szCs w:val="26"/>
+        </w:rPr>
+        <w:t xml:space="preserve"> re-allow to enter new request ID. </w:t>
+      </w:r>
+    </w:p>
+    <w:p>
+      <w:pPr>
+        <w:rPr>
+          <w:b/>
+          <w:bCs/>
+          <w:sz w:val="26"/>
+          <w:szCs w:val="26"/>
+        </w:rPr>
+      </w:pPr>
+    </w:p>
+    <w:bookmarkStart w:id="33" w:name="_Toc534071401"/>
+    <w:bookmarkStart w:id="34" w:name="_Toc534271924"/>
     <w:p>
       <w:pPr>
         <w:pStyle w:val="Heading2"/>
         <w:numPr>
           <w:ilvl w:val="0"/>
-          <w:numId w:val="10"/>
+          <w:numId w:val="16"/>
         </w:numPr>
       </w:pPr>
       <w:r>
@@ -7327,28 +9261,28 @@
       <w:r>
         <w:t>System Contracts</w:t>
       </w:r>
-      <w:bookmarkEnd w:id="28"/>
-      <w:bookmarkEnd w:id="29"/>
+      <w:bookmarkEnd w:id="33"/>
+      <w:bookmarkEnd w:id="34"/>
     </w:p>
     <w:p>
       <w:pPr>
         <w:pStyle w:val="Heading2"/>
         <w:numPr>
           <w:ilvl w:val="1"/>
-          <w:numId w:val="10"/>
+          <w:numId w:val="16"/>
         </w:numPr>
         <w:ind w:left="993" w:hanging="567"/>
       </w:pPr>
       <w:r>
         <w:t xml:space="preserve"> </w:t>
       </w:r>
-      <w:bookmarkStart w:id="30" w:name="_Toc534071402"/>
-      <w:bookmarkStart w:id="31" w:name="_Toc534271925"/>
+      <w:bookmarkStart w:id="35" w:name="_Toc534071402"/>
+      <w:bookmarkStart w:id="36" w:name="_Toc534271925"/>
       <w:r>
         <w:t>Contract C01: Login</w:t>
       </w:r>
-      <w:bookmarkEnd w:id="30"/>
-      <w:bookmarkEnd w:id="31"/>
+      <w:bookmarkEnd w:id="35"/>
+      <w:bookmarkEnd w:id="36"/>
     </w:p>
     <w:p>
       <w:pPr>
@@ -7604,19 +9538,19 @@
         <w:pStyle w:val="Heading2"/>
         <w:numPr>
           <w:ilvl w:val="1"/>
-          <w:numId w:val="10"/>
+          <w:numId w:val="16"/>
         </w:numPr>
         <w:ind w:left="993" w:hanging="567"/>
       </w:pPr>
       <w:r>
         <w:t xml:space="preserve"> </w:t>
       </w:r>
-      <w:bookmarkStart w:id="32" w:name="_Toc534071404"/>
-      <w:bookmarkStart w:id="33" w:name="_Toc534271926"/>
+      <w:bookmarkStart w:id="37" w:name="_Toc534071404"/>
+      <w:bookmarkStart w:id="38" w:name="_Toc534271926"/>
       <w:r>
         <w:t xml:space="preserve">Contract C02: </w:t>
       </w:r>
-      <w:bookmarkEnd w:id="32"/>
+      <w:bookmarkEnd w:id="37"/>
       <w:r>
         <w:t>R</w:t>
       </w:r>
@@ -7629,7 +9563,7 @@
       <w:r>
         <w:t xml:space="preserve"> Pothole</w:t>
       </w:r>
-      <w:bookmarkEnd w:id="33"/>
+      <w:bookmarkEnd w:id="38"/>
     </w:p>
     <w:p>
       <w:pPr>
@@ -7970,40 +9904,40 @@
         <w:pStyle w:val="Heading2"/>
         <w:numPr>
           <w:ilvl w:val="0"/>
-          <w:numId w:val="10"/>
+          <w:numId w:val="16"/>
         </w:numPr>
       </w:pPr>
-      <w:bookmarkStart w:id="34" w:name="_Toc534071405"/>
-      <w:bookmarkStart w:id="35" w:name="_Toc534271927"/>
+      <w:bookmarkStart w:id="39" w:name="_Toc534071405"/>
+      <w:bookmarkStart w:id="40" w:name="_Toc534271927"/>
       <w:r>
         <w:lastRenderedPageBreak/>
         <w:t>System Interaction Diagram</w:t>
       </w:r>
-      <w:bookmarkEnd w:id="34"/>
-      <w:bookmarkEnd w:id="35"/>
+      <w:bookmarkEnd w:id="39"/>
+      <w:bookmarkEnd w:id="40"/>
     </w:p>
     <w:p>
       <w:pPr>
         <w:pStyle w:val="Heading2"/>
         <w:numPr>
           <w:ilvl w:val="1"/>
-          <w:numId w:val="10"/>
+          <w:numId w:val="16"/>
         </w:numPr>
         <w:ind w:left="993" w:hanging="567"/>
       </w:pPr>
       <w:r>
         <w:t xml:space="preserve"> </w:t>
       </w:r>
-      <w:bookmarkStart w:id="36" w:name="_Toc534071406"/>
-      <w:bookmarkStart w:id="37" w:name="_Toc534271928"/>
+      <w:bookmarkStart w:id="41" w:name="_Toc534071406"/>
+      <w:bookmarkStart w:id="42" w:name="_Toc534271928"/>
       <w:r>
         <w:t xml:space="preserve">Login Interaction </w:t>
       </w:r>
-      <w:bookmarkEnd w:id="36"/>
+      <w:bookmarkEnd w:id="41"/>
       <w:r>
         <w:t>Diagram</w:t>
       </w:r>
-      <w:bookmarkEnd w:id="37"/>
+      <w:bookmarkEnd w:id="42"/>
     </w:p>
     <w:p/>
     <w:p>
@@ -8028,7 +9962,7 @@
                     <pic:cNvPicPr/>
                   </pic:nvPicPr>
                   <pic:blipFill>
-                    <a:blip r:embed="rId13"/>
+                    <a:blip r:embed="rId15"/>
                     <a:stretch>
                       <a:fillRect/>
                     </a:stretch>
@@ -8059,20 +9993,20 @@
         <w:pStyle w:val="Heading2"/>
         <w:numPr>
           <w:ilvl w:val="1"/>
-          <w:numId w:val="10"/>
+          <w:numId w:val="16"/>
         </w:numPr>
         <w:ind w:left="993" w:hanging="567"/>
       </w:pPr>
       <w:r>
         <w:t xml:space="preserve"> </w:t>
       </w:r>
-      <w:bookmarkStart w:id="38" w:name="_Toc534071408"/>
-      <w:bookmarkStart w:id="39" w:name="_Toc534271929"/>
+      <w:bookmarkStart w:id="43" w:name="_Toc534071408"/>
+      <w:bookmarkStart w:id="44" w:name="_Toc534271929"/>
       <w:r>
         <w:t>Report Pothole Interaction Diagram</w:t>
       </w:r>
-      <w:bookmarkEnd w:id="38"/>
-      <w:bookmarkEnd w:id="39"/>
+      <w:bookmarkEnd w:id="43"/>
+      <w:bookmarkEnd w:id="44"/>
     </w:p>
     <w:p/>
     <w:p>
@@ -8097,7 +10031,7 @@
                     <pic:cNvPicPr/>
                   </pic:nvPicPr>
                   <pic:blipFill>
-                    <a:blip r:embed="rId14"/>
+                    <a:blip r:embed="rId16"/>
                     <a:stretch>
                       <a:fillRect/>
                     </a:stretch>
@@ -8123,11 +10057,11 @@
         <w:pStyle w:val="Heading2"/>
         <w:numPr>
           <w:ilvl w:val="0"/>
-          <w:numId w:val="10"/>
+          <w:numId w:val="16"/>
         </w:numPr>
         <w:sectPr>
-          <w:headerReference w:type="default" r:id="rId15"/>
-          <w:footerReference w:type="default" r:id="rId16"/>
+          <w:headerReference w:type="default" r:id="rId17"/>
+          <w:footerReference w:type="default" r:id="rId18"/>
           <w:pgSz w:w="11906" w:h="16838"/>
           <w:pgMar w:top="1134" w:right="1134" w:bottom="1134" w:left="1134" w:header="0" w:footer="0" w:gutter="0"/>
           <w:cols w:space="720"/>
@@ -8141,17 +10075,17 @@
         <w:pStyle w:val="Heading2"/>
         <w:numPr>
           <w:ilvl w:val="0"/>
-          <w:numId w:val="10"/>
+          <w:numId w:val="16"/>
         </w:numPr>
       </w:pPr>
-      <w:bookmarkStart w:id="40" w:name="_Toc534071409"/>
-      <w:bookmarkStart w:id="41" w:name="_Toc534271930"/>
+      <w:bookmarkStart w:id="45" w:name="_Toc534071409"/>
+      <w:bookmarkStart w:id="46" w:name="_Toc534271930"/>
       <w:r>
         <w:lastRenderedPageBreak/>
         <w:t>Design Class Model</w:t>
       </w:r>
-      <w:bookmarkEnd w:id="40"/>
-      <w:bookmarkEnd w:id="41"/>
+      <w:bookmarkEnd w:id="45"/>
+      <w:bookmarkEnd w:id="46"/>
     </w:p>
     <w:p>
       <w:pPr>
@@ -8184,7 +10118,7 @@
                     <pic:cNvPicPr/>
                   </pic:nvPicPr>
                   <pic:blipFill>
-                    <a:blip r:embed="rId17">
+                    <a:blip r:embed="rId19">
                       <a:extLst>
                         <a:ext uri="{28A0092B-C50C-407E-A947-70E740481C1C}">
                           <a14:useLocalDpi xmlns:a14="http://schemas.microsoft.com/office/drawing/2010/main" val="0"/>
@@ -8217,33 +10151,33 @@
         <w:pStyle w:val="Heading2"/>
         <w:numPr>
           <w:ilvl w:val="0"/>
-          <w:numId w:val="10"/>
+          <w:numId w:val="16"/>
         </w:numPr>
       </w:pPr>
-      <w:bookmarkStart w:id="42" w:name="_Toc534071410"/>
-      <w:bookmarkStart w:id="43" w:name="_Toc534271931"/>
+      <w:bookmarkStart w:id="47" w:name="_Toc534071410"/>
+      <w:bookmarkStart w:id="48" w:name="_Toc534271931"/>
       <w:r>
         <w:t>User Interface Mock Ups</w:t>
       </w:r>
-      <w:bookmarkEnd w:id="42"/>
-      <w:bookmarkEnd w:id="43"/>
+      <w:bookmarkEnd w:id="47"/>
+      <w:bookmarkEnd w:id="48"/>
     </w:p>
     <w:p>
       <w:pPr>
         <w:pStyle w:val="Heading2"/>
         <w:numPr>
           <w:ilvl w:val="1"/>
-          <w:numId w:val="10"/>
+          <w:numId w:val="16"/>
         </w:numPr>
         <w:ind w:left="993" w:hanging="567"/>
       </w:pPr>
-      <w:bookmarkStart w:id="44" w:name="_Toc534071411"/>
-      <w:bookmarkStart w:id="45" w:name="_Toc534271932"/>
+      <w:bookmarkStart w:id="49" w:name="_Toc534071411"/>
+      <w:bookmarkStart w:id="50" w:name="_Toc534271932"/>
       <w:r>
         <w:t>Login screen</w:t>
       </w:r>
-      <w:bookmarkEnd w:id="44"/>
-      <w:bookmarkEnd w:id="45"/>
+      <w:bookmarkEnd w:id="49"/>
+      <w:bookmarkEnd w:id="50"/>
     </w:p>
     <w:p/>
     <w:p>
@@ -8273,7 +10207,7 @@
                     </pic:cNvPicPr>
                   </pic:nvPicPr>
                   <pic:blipFill>
-                    <a:blip r:embed="rId18">
+                    <a:blip r:embed="rId20">
                       <a:extLst>
                         <a:ext uri="{28A0092B-C50C-407E-A947-70E740481C1C}">
                           <a14:useLocalDpi xmlns:a14="http://schemas.microsoft.com/office/drawing/2010/main" val="0"/>
@@ -8330,7 +10264,7 @@
                     </pic:cNvPicPr>
                   </pic:nvPicPr>
                   <pic:blipFill>
-                    <a:blip r:embed="rId19">
+                    <a:blip r:embed="rId21">
                       <a:extLst>
                         <a:ext uri="{28A0092B-C50C-407E-A947-70E740481C1C}">
                           <a14:useLocalDpi xmlns:a14="http://schemas.microsoft.com/office/drawing/2010/main" val="0"/>
@@ -8394,7 +10328,7 @@
                     </pic:cNvPicPr>
                   </pic:nvPicPr>
                   <pic:blipFill>
-                    <a:blip r:embed="rId20">
+                    <a:blip r:embed="rId22">
                       <a:extLst>
                         <a:ext uri="{28A0092B-C50C-407E-A947-70E740481C1C}">
                           <a14:useLocalDpi xmlns:a14="http://schemas.microsoft.com/office/drawing/2010/main" val="0"/>
@@ -8432,33 +10366,33 @@
         <w:pStyle w:val="Heading2"/>
         <w:numPr>
           <w:ilvl w:val="1"/>
-          <w:numId w:val="10"/>
+          <w:numId w:val="16"/>
         </w:numPr>
         <w:ind w:left="993" w:hanging="567"/>
       </w:pPr>
-      <w:bookmarkStart w:id="46" w:name="_Toc534071412"/>
-      <w:bookmarkStart w:id="47" w:name="_Toc534271933"/>
+      <w:bookmarkStart w:id="51" w:name="_Toc534071412"/>
+      <w:bookmarkStart w:id="52" w:name="_Toc534271933"/>
       <w:r>
         <w:t>Report Pothole</w:t>
       </w:r>
-      <w:bookmarkEnd w:id="46"/>
-      <w:bookmarkEnd w:id="47"/>
+      <w:bookmarkEnd w:id="51"/>
+      <w:bookmarkEnd w:id="52"/>
     </w:p>
     <w:p>
       <w:pPr>
         <w:pStyle w:val="Heading2"/>
         <w:numPr>
           <w:ilvl w:val="2"/>
-          <w:numId w:val="10"/>
+          <w:numId w:val="16"/>
         </w:numPr>
       </w:pPr>
-      <w:bookmarkStart w:id="48" w:name="_Toc534071413"/>
-      <w:bookmarkStart w:id="49" w:name="_Toc534271934"/>
+      <w:bookmarkStart w:id="53" w:name="_Toc534071413"/>
+      <w:bookmarkStart w:id="54" w:name="_Toc534271934"/>
       <w:r>
         <w:t>Gathering Pothole Information</w:t>
       </w:r>
-      <w:bookmarkEnd w:id="48"/>
-      <w:bookmarkEnd w:id="49"/>
+      <w:bookmarkEnd w:id="53"/>
+      <w:bookmarkEnd w:id="54"/>
     </w:p>
     <w:p>
       <w:pPr>
@@ -8491,7 +10425,7 @@
                     </pic:cNvPicPr>
                   </pic:nvPicPr>
                   <pic:blipFill>
-                    <a:blip r:embed="rId21">
+                    <a:blip r:embed="rId23">
                       <a:extLst>
                         <a:ext uri="{28A0092B-C50C-407E-A947-70E740481C1C}">
                           <a14:useLocalDpi xmlns:a14="http://schemas.microsoft.com/office/drawing/2010/main" val="0"/>
@@ -8552,7 +10486,7 @@
                     </pic:cNvPicPr>
                   </pic:nvPicPr>
                   <pic:blipFill>
-                    <a:blip r:embed="rId22">
+                    <a:blip r:embed="rId24">
                       <a:extLst>
                         <a:ext uri="{28A0092B-C50C-407E-A947-70E740481C1C}">
                           <a14:useLocalDpi xmlns:a14="http://schemas.microsoft.com/office/drawing/2010/main" val="0"/>
@@ -8589,19 +10523,19 @@
         <w:pStyle w:val="Heading2"/>
         <w:numPr>
           <w:ilvl w:val="2"/>
-          <w:numId w:val="10"/>
+          <w:numId w:val="16"/>
         </w:numPr>
       </w:pPr>
-      <w:bookmarkStart w:id="50" w:name="_Toc534071414"/>
-      <w:bookmarkStart w:id="51" w:name="_Toc534271935"/>
+      <w:bookmarkStart w:id="55" w:name="_Toc534071414"/>
+      <w:bookmarkStart w:id="56" w:name="_Toc534271935"/>
       <w:r>
         <w:t xml:space="preserve">Flow Diagram of </w:t>
       </w:r>
       <w:r>
         <w:t>user interface</w:t>
       </w:r>
-      <w:bookmarkEnd w:id="50"/>
-      <w:bookmarkEnd w:id="51"/>
+      <w:bookmarkEnd w:id="55"/>
+      <w:bookmarkEnd w:id="56"/>
     </w:p>
     <w:p/>
     <w:p>
@@ -8635,7 +10569,7 @@
                     </pic:cNvPicPr>
                   </pic:nvPicPr>
                   <pic:blipFill>
-                    <a:blip r:embed="rId23">
+                    <a:blip r:embed="rId25">
                       <a:extLst>
                         <a:ext uri="{28A0092B-C50C-407E-A947-70E740481C1C}">
                           <a14:useLocalDpi xmlns:a14="http://schemas.microsoft.com/office/drawing/2010/main" val="0"/>
@@ -8693,7 +10627,7 @@
                     </pic:cNvPicPr>
                   </pic:nvPicPr>
                   <pic:blipFill>
-                    <a:blip r:embed="rId24">
+                    <a:blip r:embed="rId26">
                       <a:extLst>
                         <a:ext uri="{28A0092B-C50C-407E-A947-70E740481C1C}">
                           <a14:useLocalDpi xmlns:a14="http://schemas.microsoft.com/office/drawing/2010/main" val="0"/>
@@ -8731,19 +10665,19 @@
         <w:pStyle w:val="Heading2"/>
         <w:numPr>
           <w:ilvl w:val="0"/>
-          <w:numId w:val="10"/>
+          <w:numId w:val="16"/>
         </w:numPr>
       </w:pPr>
-      <w:bookmarkStart w:id="52" w:name="_Toc534071415"/>
-      <w:bookmarkStart w:id="53" w:name="_Toc534271936"/>
+      <w:bookmarkStart w:id="57" w:name="_Toc534071415"/>
+      <w:bookmarkStart w:id="58" w:name="_Toc534271936"/>
       <w:r>
         <w:t>A</w:t>
       </w:r>
       <w:r>
         <w:t>ppendix 1 – Iteration 3, review comments and changelog</w:t>
       </w:r>
-      <w:bookmarkEnd w:id="52"/>
-      <w:bookmarkEnd w:id="53"/>
+      <w:bookmarkEnd w:id="57"/>
+      <w:bookmarkEnd w:id="58"/>
     </w:p>
     <w:p/>
     <w:p>
@@ -8754,8 +10688,6 @@
           <w:numId w:val="3"/>
         </w:numPr>
       </w:pPr>
-      <w:bookmarkStart w:id="54" w:name="_GoBack"/>
-      <w:bookmarkEnd w:id="54"/>
       <w:r>
         <w:t>Added e</w:t>
       </w:r>
@@ -8956,7 +10888,7 @@
           <w:rPr>
             <w:noProof/>
           </w:rPr>
-          <w:t>15</w:t>
+          <w:t>1</w:t>
         </w:r>
         <w:r>
           <w:rPr>
@@ -10336,6 +12268,92 @@
     </w:lvl>
   </w:abstractNum>
   <w:abstractNum w:abstractNumId="13" w15:restartNumberingAfterBreak="0">
+    <w:nsid w:val="5F463867"/>
+    <w:multiLevelType w:val="multilevel"/>
+    <w:tmpl w:val="0409001F"/>
+    <w:lvl w:ilvl="0">
+      <w:start w:val="1"/>
+      <w:numFmt w:val="decimal"/>
+      <w:lvlText w:val="%1."/>
+      <w:lvlJc w:val="left"/>
+      <w:pPr>
+        <w:ind w:left="360" w:hanging="360"/>
+      </w:pPr>
+    </w:lvl>
+    <w:lvl w:ilvl="1">
+      <w:start w:val="1"/>
+      <w:numFmt w:val="decimal"/>
+      <w:lvlText w:val="%1.%2."/>
+      <w:lvlJc w:val="left"/>
+      <w:pPr>
+        <w:ind w:left="1284" w:hanging="432"/>
+      </w:pPr>
+    </w:lvl>
+    <w:lvl w:ilvl="2">
+      <w:start w:val="1"/>
+      <w:numFmt w:val="decimal"/>
+      <w:lvlText w:val="%1.%2.%3."/>
+      <w:lvlJc w:val="left"/>
+      <w:pPr>
+        <w:ind w:left="1224" w:hanging="504"/>
+      </w:pPr>
+    </w:lvl>
+    <w:lvl w:ilvl="3">
+      <w:start w:val="1"/>
+      <w:numFmt w:val="decimal"/>
+      <w:lvlText w:val="%1.%2.%3.%4."/>
+      <w:lvlJc w:val="left"/>
+      <w:pPr>
+        <w:ind w:left="1728" w:hanging="648"/>
+      </w:pPr>
+    </w:lvl>
+    <w:lvl w:ilvl="4">
+      <w:start w:val="1"/>
+      <w:numFmt w:val="decimal"/>
+      <w:lvlText w:val="%1.%2.%3.%4.%5."/>
+      <w:lvlJc w:val="left"/>
+      <w:pPr>
+        <w:ind w:left="2232" w:hanging="792"/>
+      </w:pPr>
+    </w:lvl>
+    <w:lvl w:ilvl="5">
+      <w:start w:val="1"/>
+      <w:numFmt w:val="decimal"/>
+      <w:lvlText w:val="%1.%2.%3.%4.%5.%6."/>
+      <w:lvlJc w:val="left"/>
+      <w:pPr>
+        <w:ind w:left="2736" w:hanging="936"/>
+      </w:pPr>
+    </w:lvl>
+    <w:lvl w:ilvl="6">
+      <w:start w:val="1"/>
+      <w:numFmt w:val="decimal"/>
+      <w:lvlText w:val="%1.%2.%3.%4.%5.%6.%7."/>
+      <w:lvlJc w:val="left"/>
+      <w:pPr>
+        <w:ind w:left="3240" w:hanging="1080"/>
+      </w:pPr>
+    </w:lvl>
+    <w:lvl w:ilvl="7">
+      <w:start w:val="1"/>
+      <w:numFmt w:val="decimal"/>
+      <w:lvlText w:val="%1.%2.%3.%4.%5.%6.%7.%8."/>
+      <w:lvlJc w:val="left"/>
+      <w:pPr>
+        <w:ind w:left="3744" w:hanging="1224"/>
+      </w:pPr>
+    </w:lvl>
+    <w:lvl w:ilvl="8">
+      <w:start w:val="1"/>
+      <w:numFmt w:val="decimal"/>
+      <w:lvlText w:val="%1.%2.%3.%4.%5.%6.%7.%8.%9."/>
+      <w:lvlJc w:val="left"/>
+      <w:pPr>
+        <w:ind w:left="4320" w:hanging="1440"/>
+      </w:pPr>
+    </w:lvl>
+  </w:abstractNum>
+  <w:abstractNum w:abstractNumId="14" w15:restartNumberingAfterBreak="0">
     <w:nsid w:val="619A1AFD"/>
     <w:multiLevelType w:val="hybridMultilevel"/>
     <w:tmpl w:val="1368F986"/>
@@ -10448,7 +12466,7 @@
       </w:rPr>
     </w:lvl>
   </w:abstractNum>
-  <w:abstractNum w:abstractNumId="14" w15:restartNumberingAfterBreak="0">
+  <w:abstractNum w:abstractNumId="15" w15:restartNumberingAfterBreak="0">
     <w:nsid w:val="7A485E16"/>
     <w:multiLevelType w:val="hybridMultilevel"/>
     <w:tmpl w:val="F0FA49D4"/>
@@ -10601,10 +12619,13 @@
     <w:abstractNumId w:val="1"/>
   </w:num>
   <w:num w:numId="14">
-    <w:abstractNumId w:val="13"/>
+    <w:abstractNumId w:val="14"/>
   </w:num>
   <w:num w:numId="15">
-    <w:abstractNumId w:val="14"/>
+    <w:abstractNumId w:val="15"/>
+  </w:num>
+  <w:num w:numId="16">
+    <w:abstractNumId w:val="13"/>
   </w:num>
 </w:numbering>
 </file>
@@ -11816,7 +13837,7 @@
 </file>
 
 <file path=customXml/itemProps1.xml><?xml version="1.0" encoding="utf-8"?>
-<ds:datastoreItem xmlns:ds="http://schemas.openxmlformats.org/officeDocument/2006/customXml" ds:itemID="{461EDDB5-EE2A-49B8-978C-B8FB52EC9C9E}">
+<ds:datastoreItem xmlns:ds="http://schemas.openxmlformats.org/officeDocument/2006/customXml" ds:itemID="{DCC0F44F-4515-4A17-A125-00C02ECCC1B5}">
   <ds:schemaRefs>
     <ds:schemaRef ds:uri="http://schemas.openxmlformats.org/officeDocument/2006/bibliography"/>
   </ds:schemaRefs>

</xml_diff>